<commit_message>
Función new queue y word
</commit_message>
<xml_diff>
--- a/Docs/Observaciones-Lab 4.docx
+++ b/Docs/Observaciones-Lab 4.docx
@@ -41,55 +41,91 @@
         <w:rPr>
           <w:lang w:val="es-419"/>
         </w:rPr>
-        <w:t xml:space="preserve">Estudiante </w:t>
+        <w:t>Juliana Sofía Rodríguez Morales</w:t>
       </w:r>
       <w:r>
         <w:rPr>
           <w:lang w:val="es-419"/>
         </w:rPr>
-        <w:t>1 Cod XXXX</w:t>
-      </w:r>
-    </w:p>
-    <w:p>
-      <w:pPr>
-        <w:spacing w:after="0"/>
-        <w:jc w:val="right"/>
-        <w:rPr>
-          <w:lang w:val="es-419"/>
-        </w:rPr>
-      </w:pPr>
-      <w:r>
-        <w:rPr>
-          <w:lang w:val="es-419"/>
-        </w:rPr>
-        <w:t>Estudiante 2 Cod XXXX</w:t>
-      </w:r>
-    </w:p>
-    <w:p>
-      <w:pPr>
-        <w:spacing w:after="0"/>
-        <w:jc w:val="right"/>
-        <w:rPr>
-          <w:lang w:val="es-419"/>
-        </w:rPr>
-      </w:pPr>
-      <w:r>
-        <w:rPr>
-          <w:lang w:val="es-419"/>
-        </w:rPr>
-        <w:t xml:space="preserve">Estudiante </w:t>
+        <w:t xml:space="preserve"> -</w:t>
       </w:r>
       <w:r>
         <w:rPr>
           <w:lang w:val="es-419"/>
         </w:rPr>
-        <w:t>3</w:t>
+        <w:t xml:space="preserve"> </w:t>
       </w:r>
       <w:r>
         <w:rPr>
           <w:lang w:val="es-419"/>
         </w:rPr>
-        <w:t xml:space="preserve"> Cod XXXX</w:t>
+        <w:t>202421552</w:t>
+      </w:r>
+    </w:p>
+    <w:p>
+      <w:pPr>
+        <w:spacing w:after="0"/>
+        <w:jc w:val="right"/>
+        <w:rPr>
+          <w:lang w:val="es-CO"/>
+        </w:rPr>
+      </w:pPr>
+      <w:r>
+        <w:rPr>
+          <w:lang w:val="es-CO"/>
+        </w:rPr>
+        <w:t>Juan Andrés Lozada Barragán</w:t>
+      </w:r>
+      <w:r>
+        <w:rPr>
+          <w:lang w:val="es-419"/>
+        </w:rPr>
+        <w:t xml:space="preserve"> </w:t>
+      </w:r>
+      <w:r>
+        <w:rPr>
+          <w:lang w:val="es-419"/>
+        </w:rPr>
+        <w:t xml:space="preserve">- </w:t>
+      </w:r>
+      <w:r>
+        <w:rPr>
+          <w:lang w:val="es-419"/>
+        </w:rPr>
+        <w:t>XXXX</w:t>
+      </w:r>
+    </w:p>
+    <w:p>
+      <w:pPr>
+        <w:spacing w:after="0"/>
+        <w:jc w:val="right"/>
+        <w:rPr>
+          <w:lang w:val="es-CO"/>
+        </w:rPr>
+      </w:pPr>
+      <w:r>
+        <w:rPr>
+          <w:lang w:val="es-CO"/>
+        </w:rPr>
+        <w:t>Maria Clara Quijano</w:t>
+      </w:r>
+      <w:r>
+        <w:rPr>
+          <w:lang w:val="es-419"/>
+        </w:rPr>
+        <w:t xml:space="preserve"> </w:t>
+      </w:r>
+      <w:r>
+        <w:rPr>
+          <w:lang w:val="es-419"/>
+        </w:rPr>
+        <w:t xml:space="preserve">- </w:t>
+      </w:r>
+      <w:r>
+        <w:rPr>
+          <w:lang w:val="es-419"/>
+        </w:rPr>
+        <w:t>XXXX</w:t>
       </w:r>
     </w:p>
     <w:p>
@@ -569,36 +605,8 @@
           <w:bCs/>
           <w:lang w:val="es-419"/>
         </w:rPr>
-        <w:t xml:space="preserve"> para </w:t>
+        <w:t xml:space="preserve"> para Queue con Array List</w:t>
       </w:r>
-      <w:proofErr w:type="spellStart"/>
-      <w:r>
-        <w:rPr>
-          <w:b/>
-          <w:bCs/>
-          <w:lang w:val="es-419"/>
-        </w:rPr>
-        <w:t>Queue</w:t>
-      </w:r>
-      <w:proofErr w:type="spellEnd"/>
-      <w:r>
-        <w:rPr>
-          <w:b/>
-          <w:bCs/>
-          <w:lang w:val="es-419"/>
-        </w:rPr>
-        <w:t xml:space="preserve"> con Array </w:t>
-      </w:r>
-      <w:proofErr w:type="spellStart"/>
-      <w:r>
-        <w:rPr>
-          <w:b/>
-          <w:bCs/>
-          <w:lang w:val="es-419"/>
-        </w:rPr>
-        <w:t>List</w:t>
-      </w:r>
-      <w:proofErr w:type="spellEnd"/>
     </w:p>
     <w:p>
       <w:pPr>
@@ -1426,23 +1434,13 @@
         </w:rPr>
         <w:t xml:space="preserve"> para </w:t>
       </w:r>
-      <w:proofErr w:type="spellStart"/>
       <w:r>
         <w:rPr>
           <w:b/>
           <w:bCs/>
           <w:lang w:val="es-419"/>
         </w:rPr>
-        <w:t>Stack</w:t>
-      </w:r>
-      <w:proofErr w:type="spellEnd"/>
-      <w:r>
-        <w:rPr>
-          <w:b/>
-          <w:bCs/>
-          <w:lang w:val="es-419"/>
-        </w:rPr>
-        <w:t xml:space="preserve"> </w:t>
+        <w:t xml:space="preserve">Stack </w:t>
       </w:r>
       <w:r>
         <w:rPr>
@@ -1450,18 +1448,8 @@
           <w:bCs/>
           <w:lang w:val="es-419"/>
         </w:rPr>
-        <w:t xml:space="preserve">con Array </w:t>
+        <w:t>con Array List</w:t>
       </w:r>
-      <w:proofErr w:type="spellStart"/>
-      <w:r>
-        <w:rPr>
-          <w:b/>
-          <w:bCs/>
-          <w:lang w:val="es-419"/>
-        </w:rPr>
-        <w:t>List</w:t>
-      </w:r>
-      <w:proofErr w:type="spellEnd"/>
     </w:p>
     <w:p>
       <w:pPr>
@@ -1577,7 +1565,6 @@
                 <w:lang w:eastAsia="en-US"/>
               </w:rPr>
             </w:pPr>
-            <w:proofErr w:type="gramStart"/>
             <w:r>
               <w:rPr>
                 <w:rFonts w:ascii="Dax-Regular" w:eastAsia="Times New Roman" w:hAnsi="Dax-Regular" w:cs="Calibri"/>
@@ -1586,7 +1573,6 @@
               </w:rPr>
               <w:t>top(</w:t>
             </w:r>
-            <w:proofErr w:type="gramEnd"/>
             <w:r>
               <w:rPr>
                 <w:rFonts w:ascii="Dax-Regular" w:eastAsia="Times New Roman" w:hAnsi="Dax-Regular" w:cs="Calibri"/>
@@ -2306,54 +2292,16 @@
           <w:bCs/>
           <w:lang w:val="es-419"/>
         </w:rPr>
-        <w:t xml:space="preserve"> para </w:t>
+        <w:t xml:space="preserve"> para Queue con </w:t>
       </w:r>
-      <w:proofErr w:type="spellStart"/>
       <w:r>
         <w:rPr>
           <w:b/>
           <w:bCs/>
           <w:lang w:val="es-419"/>
         </w:rPr>
-        <w:t>Queue</w:t>
+        <w:t>Linked List</w:t>
       </w:r>
-      <w:proofErr w:type="spellEnd"/>
-      <w:r>
-        <w:rPr>
-          <w:b/>
-          <w:bCs/>
-          <w:lang w:val="es-419"/>
-        </w:rPr>
-        <w:t xml:space="preserve"> con </w:t>
-      </w:r>
-      <w:proofErr w:type="spellStart"/>
-      <w:r>
-        <w:rPr>
-          <w:b/>
-          <w:bCs/>
-          <w:lang w:val="es-419"/>
-        </w:rPr>
-        <w:t>Linked</w:t>
-      </w:r>
-      <w:proofErr w:type="spellEnd"/>
-      <w:r>
-        <w:rPr>
-          <w:b/>
-          <w:bCs/>
-          <w:lang w:val="es-419"/>
-        </w:rPr>
-        <w:t xml:space="preserve"> </w:t>
-      </w:r>
-      <w:proofErr w:type="spellStart"/>
-      <w:r>
-        <w:rPr>
-          <w:b/>
-          <w:bCs/>
-          <w:lang w:val="es-419"/>
-        </w:rPr>
-        <w:t>List</w:t>
-      </w:r>
-      <w:proofErr w:type="spellEnd"/>
     </w:p>
     <w:p>
       <w:pPr>
@@ -3229,7 +3177,6 @@
         </w:rPr>
         <w:t xml:space="preserve"> para </w:t>
       </w:r>
-      <w:proofErr w:type="spellStart"/>
       <w:r>
         <w:rPr>
           <w:b/>
@@ -3238,7 +3185,6 @@
         </w:rPr>
         <w:t>Stack</w:t>
       </w:r>
-      <w:proofErr w:type="spellEnd"/>
       <w:r>
         <w:rPr>
           <w:b/>
@@ -3247,34 +3193,14 @@
         </w:rPr>
         <w:t xml:space="preserve"> con </w:t>
       </w:r>
-      <w:proofErr w:type="spellStart"/>
       <w:r>
         <w:rPr>
           <w:b/>
           <w:bCs/>
           <w:lang w:val="es-419"/>
         </w:rPr>
-        <w:t>Linked</w:t>
+        <w:t>Linked List</w:t>
       </w:r>
-      <w:proofErr w:type="spellEnd"/>
-      <w:r>
-        <w:rPr>
-          <w:b/>
-          <w:bCs/>
-          <w:lang w:val="es-419"/>
-        </w:rPr>
-        <w:t xml:space="preserve"> </w:t>
-      </w:r>
-      <w:proofErr w:type="spellStart"/>
-      <w:r>
-        <w:rPr>
-          <w:b/>
-          <w:bCs/>
-          <w:lang w:val="es-419"/>
-        </w:rPr>
-        <w:t>List</w:t>
-      </w:r>
-      <w:proofErr w:type="spellEnd"/>
     </w:p>
     <w:p>
       <w:pPr>
@@ -3422,7 +3348,6 @@
                 <w:lang w:eastAsia="en-US"/>
               </w:rPr>
             </w:pPr>
-            <w:proofErr w:type="gramStart"/>
             <w:r>
               <w:rPr>
                 <w:rFonts w:ascii="Dax-Regular" w:eastAsia="Times New Roman" w:hAnsi="Dax-Regular" w:cs="Calibri"/>
@@ -3431,7 +3356,6 @@
               </w:rPr>
               <w:t>top(</w:t>
             </w:r>
-            <w:proofErr w:type="gramEnd"/>
             <w:r>
               <w:rPr>
                 <w:rFonts w:ascii="Dax-Regular" w:eastAsia="Times New Roman" w:hAnsi="Dax-Regular" w:cs="Calibri"/>
@@ -4184,36 +4108,8 @@
           <w:bCs/>
           <w:lang w:val="es-419"/>
         </w:rPr>
-        <w:t xml:space="preserve"> para </w:t>
+        <w:t xml:space="preserve"> para Queue con Array List</w:t>
       </w:r>
-      <w:proofErr w:type="spellStart"/>
-      <w:r>
-        <w:rPr>
-          <w:b/>
-          <w:bCs/>
-          <w:lang w:val="es-419"/>
-        </w:rPr>
-        <w:t>Queue</w:t>
-      </w:r>
-      <w:proofErr w:type="spellEnd"/>
-      <w:r>
-        <w:rPr>
-          <w:b/>
-          <w:bCs/>
-          <w:lang w:val="es-419"/>
-        </w:rPr>
-        <w:t xml:space="preserve"> con Array </w:t>
-      </w:r>
-      <w:proofErr w:type="spellStart"/>
-      <w:r>
-        <w:rPr>
-          <w:b/>
-          <w:bCs/>
-          <w:lang w:val="es-419"/>
-        </w:rPr>
-        <w:t>List</w:t>
-      </w:r>
-      <w:proofErr w:type="spellEnd"/>
     </w:p>
     <w:p>
       <w:pPr>
@@ -5040,36 +4936,8 @@
           <w:bCs/>
           <w:lang w:val="es-419"/>
         </w:rPr>
-        <w:t xml:space="preserve"> para </w:t>
+        <w:t xml:space="preserve"> para Stack con Array List</w:t>
       </w:r>
-      <w:proofErr w:type="spellStart"/>
-      <w:r>
-        <w:rPr>
-          <w:b/>
-          <w:bCs/>
-          <w:lang w:val="es-419"/>
-        </w:rPr>
-        <w:t>Stack</w:t>
-      </w:r>
-      <w:proofErr w:type="spellEnd"/>
-      <w:r>
-        <w:rPr>
-          <w:b/>
-          <w:bCs/>
-          <w:lang w:val="es-419"/>
-        </w:rPr>
-        <w:t xml:space="preserve"> con Array </w:t>
-      </w:r>
-      <w:proofErr w:type="spellStart"/>
-      <w:r>
-        <w:rPr>
-          <w:b/>
-          <w:bCs/>
-          <w:lang w:val="es-419"/>
-        </w:rPr>
-        <w:t>List</w:t>
-      </w:r>
-      <w:proofErr w:type="spellEnd"/>
     </w:p>
     <w:p>
       <w:pPr>
@@ -5185,23 +5053,13 @@
                 <w:lang w:eastAsia="en-US"/>
               </w:rPr>
             </w:pPr>
-            <w:proofErr w:type="gramStart"/>
-            <w:r>
-              <w:rPr>
-                <w:rFonts w:ascii="Dax-Regular" w:eastAsia="Times New Roman" w:hAnsi="Dax-Regular" w:cs="Calibri"/>
-                <w:color w:val="000000"/>
-                <w:lang w:eastAsia="en-US"/>
-              </w:rPr>
-              <w:t>top(</w:t>
-            </w:r>
-            <w:proofErr w:type="gramEnd"/>
-            <w:r>
-              <w:rPr>
-                <w:rFonts w:ascii="Dax-Regular" w:eastAsia="Times New Roman" w:hAnsi="Dax-Regular" w:cs="Calibri"/>
-                <w:color w:val="000000"/>
-                <w:lang w:eastAsia="en-US"/>
-              </w:rPr>
-              <w:t>Array List)</w:t>
+            <w:r>
+              <w:rPr>
+                <w:rFonts w:ascii="Dax-Regular" w:eastAsia="Times New Roman" w:hAnsi="Dax-Regular" w:cs="Calibri"/>
+                <w:color w:val="000000"/>
+                <w:lang w:eastAsia="en-US"/>
+              </w:rPr>
+              <w:t>top(Array List)</w:t>
             </w:r>
           </w:p>
         </w:tc>
@@ -5905,54 +5763,8 @@
           <w:bCs/>
           <w:lang w:val="es-419"/>
         </w:rPr>
-        <w:t xml:space="preserve"> para </w:t>
+        <w:t xml:space="preserve"> para Queue con Linked List</w:t>
       </w:r>
-      <w:proofErr w:type="spellStart"/>
-      <w:r>
-        <w:rPr>
-          <w:b/>
-          <w:bCs/>
-          <w:lang w:val="es-419"/>
-        </w:rPr>
-        <w:t>Queue</w:t>
-      </w:r>
-      <w:proofErr w:type="spellEnd"/>
-      <w:r>
-        <w:rPr>
-          <w:b/>
-          <w:bCs/>
-          <w:lang w:val="es-419"/>
-        </w:rPr>
-        <w:t xml:space="preserve"> con </w:t>
-      </w:r>
-      <w:proofErr w:type="spellStart"/>
-      <w:r>
-        <w:rPr>
-          <w:b/>
-          <w:bCs/>
-          <w:lang w:val="es-419"/>
-        </w:rPr>
-        <w:t>Linked</w:t>
-      </w:r>
-      <w:proofErr w:type="spellEnd"/>
-      <w:r>
-        <w:rPr>
-          <w:b/>
-          <w:bCs/>
-          <w:lang w:val="es-419"/>
-        </w:rPr>
-        <w:t xml:space="preserve"> </w:t>
-      </w:r>
-      <w:proofErr w:type="spellStart"/>
-      <w:r>
-        <w:rPr>
-          <w:b/>
-          <w:bCs/>
-          <w:lang w:val="es-419"/>
-        </w:rPr>
-        <w:t>List</w:t>
-      </w:r>
-      <w:proofErr w:type="spellEnd"/>
     </w:p>
     <w:p>
       <w:pPr>
@@ -6826,54 +6638,8 @@
           <w:bCs/>
           <w:lang w:val="es-419"/>
         </w:rPr>
-        <w:t xml:space="preserve"> para </w:t>
+        <w:t xml:space="preserve"> para Stack con Linked List</w:t>
       </w:r>
-      <w:proofErr w:type="spellStart"/>
-      <w:r>
-        <w:rPr>
-          <w:b/>
-          <w:bCs/>
-          <w:lang w:val="es-419"/>
-        </w:rPr>
-        <w:t>Stack</w:t>
-      </w:r>
-      <w:proofErr w:type="spellEnd"/>
-      <w:r>
-        <w:rPr>
-          <w:b/>
-          <w:bCs/>
-          <w:lang w:val="es-419"/>
-        </w:rPr>
-        <w:t xml:space="preserve"> con </w:t>
-      </w:r>
-      <w:proofErr w:type="spellStart"/>
-      <w:r>
-        <w:rPr>
-          <w:b/>
-          <w:bCs/>
-          <w:lang w:val="es-419"/>
-        </w:rPr>
-        <w:t>Linked</w:t>
-      </w:r>
-      <w:proofErr w:type="spellEnd"/>
-      <w:r>
-        <w:rPr>
-          <w:b/>
-          <w:bCs/>
-          <w:lang w:val="es-419"/>
-        </w:rPr>
-        <w:t xml:space="preserve"> </w:t>
-      </w:r>
-      <w:proofErr w:type="spellStart"/>
-      <w:r>
-        <w:rPr>
-          <w:b/>
-          <w:bCs/>
-          <w:lang w:val="es-419"/>
-        </w:rPr>
-        <w:t>List</w:t>
-      </w:r>
-      <w:proofErr w:type="spellEnd"/>
     </w:p>
     <w:p>
       <w:pPr>
@@ -7021,7 +6787,6 @@
                 <w:lang w:eastAsia="en-US"/>
               </w:rPr>
             </w:pPr>
-            <w:proofErr w:type="gramStart"/>
             <w:r>
               <w:rPr>
                 <w:rFonts w:ascii="Dax-Regular" w:eastAsia="Times New Roman" w:hAnsi="Dax-Regular" w:cs="Calibri"/>
@@ -7030,7 +6795,6 @@
               </w:rPr>
               <w:t>top(</w:t>
             </w:r>
-            <w:proofErr w:type="gramEnd"/>
             <w:r>
               <w:rPr>
                 <w:rFonts w:ascii="Dax-Regular" w:eastAsia="Times New Roman" w:hAnsi="Dax-Regular" w:cs="Calibri"/>
@@ -7792,36 +7556,8 @@
           <w:bCs/>
           <w:lang w:val="es-419"/>
         </w:rPr>
-        <w:t xml:space="preserve"> para </w:t>
+        <w:t xml:space="preserve"> para Queue con Array List</w:t>
       </w:r>
-      <w:proofErr w:type="spellStart"/>
-      <w:r>
-        <w:rPr>
-          <w:b/>
-          <w:bCs/>
-          <w:lang w:val="es-419"/>
-        </w:rPr>
-        <w:t>Queue</w:t>
-      </w:r>
-      <w:proofErr w:type="spellEnd"/>
-      <w:r>
-        <w:rPr>
-          <w:b/>
-          <w:bCs/>
-          <w:lang w:val="es-419"/>
-        </w:rPr>
-        <w:t xml:space="preserve"> con Array </w:t>
-      </w:r>
-      <w:proofErr w:type="spellStart"/>
-      <w:r>
-        <w:rPr>
-          <w:b/>
-          <w:bCs/>
-          <w:lang w:val="es-419"/>
-        </w:rPr>
-        <w:t>List</w:t>
-      </w:r>
-      <w:proofErr w:type="spellEnd"/>
     </w:p>
     <w:p>
       <w:pPr>
@@ -8647,36 +8383,8 @@
           <w:bCs/>
           <w:lang w:val="es-419"/>
         </w:rPr>
-        <w:t xml:space="preserve"> para </w:t>
+        <w:t xml:space="preserve"> para Stack con Array List</w:t>
       </w:r>
-      <w:proofErr w:type="spellStart"/>
-      <w:r>
-        <w:rPr>
-          <w:b/>
-          <w:bCs/>
-          <w:lang w:val="es-419"/>
-        </w:rPr>
-        <w:t>Stack</w:t>
-      </w:r>
-      <w:proofErr w:type="spellEnd"/>
-      <w:r>
-        <w:rPr>
-          <w:b/>
-          <w:bCs/>
-          <w:lang w:val="es-419"/>
-        </w:rPr>
-        <w:t xml:space="preserve"> con Array </w:t>
-      </w:r>
-      <w:proofErr w:type="spellStart"/>
-      <w:r>
-        <w:rPr>
-          <w:b/>
-          <w:bCs/>
-          <w:lang w:val="es-419"/>
-        </w:rPr>
-        <w:t>List</w:t>
-      </w:r>
-      <w:proofErr w:type="spellEnd"/>
     </w:p>
     <w:p>
       <w:pPr>
@@ -8792,23 +8500,13 @@
                 <w:lang w:eastAsia="en-US"/>
               </w:rPr>
             </w:pPr>
-            <w:proofErr w:type="gramStart"/>
-            <w:r>
-              <w:rPr>
-                <w:rFonts w:ascii="Dax-Regular" w:eastAsia="Times New Roman" w:hAnsi="Dax-Regular" w:cs="Calibri"/>
-                <w:color w:val="000000"/>
-                <w:lang w:eastAsia="en-US"/>
-              </w:rPr>
-              <w:t>top(</w:t>
-            </w:r>
-            <w:proofErr w:type="gramEnd"/>
-            <w:r>
-              <w:rPr>
-                <w:rFonts w:ascii="Dax-Regular" w:eastAsia="Times New Roman" w:hAnsi="Dax-Regular" w:cs="Calibri"/>
-                <w:color w:val="000000"/>
-                <w:lang w:eastAsia="en-US"/>
-              </w:rPr>
-              <w:t>Array List)</w:t>
+            <w:r>
+              <w:rPr>
+                <w:rFonts w:ascii="Dax-Regular" w:eastAsia="Times New Roman" w:hAnsi="Dax-Regular" w:cs="Calibri"/>
+                <w:color w:val="000000"/>
+                <w:lang w:eastAsia="en-US"/>
+              </w:rPr>
+              <w:t>top(Array List)</w:t>
             </w:r>
           </w:p>
         </w:tc>
@@ -9512,54 +9210,8 @@
           <w:bCs/>
           <w:lang w:val="es-419"/>
         </w:rPr>
-        <w:t xml:space="preserve"> para </w:t>
+        <w:t xml:space="preserve"> para Queue con Linked List</w:t>
       </w:r>
-      <w:proofErr w:type="spellStart"/>
-      <w:r>
-        <w:rPr>
-          <w:b/>
-          <w:bCs/>
-          <w:lang w:val="es-419"/>
-        </w:rPr>
-        <w:t>Queue</w:t>
-      </w:r>
-      <w:proofErr w:type="spellEnd"/>
-      <w:r>
-        <w:rPr>
-          <w:b/>
-          <w:bCs/>
-          <w:lang w:val="es-419"/>
-        </w:rPr>
-        <w:t xml:space="preserve"> con </w:t>
-      </w:r>
-      <w:proofErr w:type="spellStart"/>
-      <w:r>
-        <w:rPr>
-          <w:b/>
-          <w:bCs/>
-          <w:lang w:val="es-419"/>
-        </w:rPr>
-        <w:t>Linked</w:t>
-      </w:r>
-      <w:proofErr w:type="spellEnd"/>
-      <w:r>
-        <w:rPr>
-          <w:b/>
-          <w:bCs/>
-          <w:lang w:val="es-419"/>
-        </w:rPr>
-        <w:t xml:space="preserve"> </w:t>
-      </w:r>
-      <w:proofErr w:type="spellStart"/>
-      <w:r>
-        <w:rPr>
-          <w:b/>
-          <w:bCs/>
-          <w:lang w:val="es-419"/>
-        </w:rPr>
-        <w:t>List</w:t>
-      </w:r>
-      <w:proofErr w:type="spellEnd"/>
     </w:p>
     <w:p>
       <w:pPr>
@@ -10434,54 +10086,8 @@
           <w:bCs/>
           <w:lang w:val="es-419"/>
         </w:rPr>
-        <w:t xml:space="preserve"> para </w:t>
+        <w:t xml:space="preserve"> para Stack con Linked List</w:t>
       </w:r>
-      <w:proofErr w:type="spellStart"/>
-      <w:r>
-        <w:rPr>
-          <w:b/>
-          <w:bCs/>
-          <w:lang w:val="es-419"/>
-        </w:rPr>
-        <w:t>Stack</w:t>
-      </w:r>
-      <w:proofErr w:type="spellEnd"/>
-      <w:r>
-        <w:rPr>
-          <w:b/>
-          <w:bCs/>
-          <w:lang w:val="es-419"/>
-        </w:rPr>
-        <w:t xml:space="preserve"> con </w:t>
-      </w:r>
-      <w:proofErr w:type="spellStart"/>
-      <w:r>
-        <w:rPr>
-          <w:b/>
-          <w:bCs/>
-          <w:lang w:val="es-419"/>
-        </w:rPr>
-        <w:t>Linked</w:t>
-      </w:r>
-      <w:proofErr w:type="spellEnd"/>
-      <w:r>
-        <w:rPr>
-          <w:b/>
-          <w:bCs/>
-          <w:lang w:val="es-419"/>
-        </w:rPr>
-        <w:t xml:space="preserve"> </w:t>
-      </w:r>
-      <w:proofErr w:type="spellStart"/>
-      <w:r>
-        <w:rPr>
-          <w:b/>
-          <w:bCs/>
-          <w:lang w:val="es-419"/>
-        </w:rPr>
-        <w:t>List</w:t>
-      </w:r>
-      <w:proofErr w:type="spellEnd"/>
     </w:p>
     <w:p>
       <w:pPr>
@@ -10629,7 +10235,6 @@
                 <w:lang w:eastAsia="en-US"/>
               </w:rPr>
             </w:pPr>
-            <w:proofErr w:type="gramStart"/>
             <w:r>
               <w:rPr>
                 <w:rFonts w:ascii="Dax-Regular" w:eastAsia="Times New Roman" w:hAnsi="Dax-Regular" w:cs="Calibri"/>
@@ -10638,7 +10243,6 @@
               </w:rPr>
               <w:t>top(</w:t>
             </w:r>
-            <w:proofErr w:type="gramEnd"/>
             <w:r>
               <w:rPr>
                 <w:rFonts w:ascii="Dax-Regular" w:eastAsia="Times New Roman" w:hAnsi="Dax-Regular" w:cs="Calibri"/>
@@ -11375,63 +10979,7 @@
         <w:rPr>
           <w:lang w:val="es-419"/>
         </w:rPr>
-        <w:t xml:space="preserve">¿Se observan diferencias significativas entre las implementaciones con </w:t>
-      </w:r>
-      <w:proofErr w:type="spellStart"/>
-      <w:r>
-        <w:rPr>
-          <w:lang w:val="es-419"/>
-        </w:rPr>
-        <w:t>ArrayList</w:t>
-      </w:r>
-      <w:proofErr w:type="spellEnd"/>
-      <w:r>
-        <w:rPr>
-          <w:lang w:val="es-419"/>
-        </w:rPr>
-        <w:t xml:space="preserve"> y </w:t>
-      </w:r>
-      <w:proofErr w:type="spellStart"/>
-      <w:r>
-        <w:rPr>
-          <w:lang w:val="es-419"/>
-        </w:rPr>
-        <w:t>LinkedList</w:t>
-      </w:r>
-      <w:proofErr w:type="spellEnd"/>
-      <w:r>
-        <w:rPr>
-          <w:lang w:val="es-419"/>
-        </w:rPr>
-        <w:t xml:space="preserve"> para las funciones de </w:t>
-      </w:r>
-      <w:proofErr w:type="spellStart"/>
-      <w:r>
-        <w:rPr>
-          <w:lang w:val="es-419"/>
-        </w:rPr>
-        <w:t>Queue</w:t>
-      </w:r>
-      <w:proofErr w:type="spellEnd"/>
-      <w:r>
-        <w:rPr>
-          <w:lang w:val="es-419"/>
-        </w:rPr>
-        <w:t xml:space="preserve"> y </w:t>
-      </w:r>
-      <w:proofErr w:type="spellStart"/>
-      <w:r>
-        <w:rPr>
-          <w:lang w:val="es-419"/>
-        </w:rPr>
-        <w:t>Stack</w:t>
-      </w:r>
-      <w:proofErr w:type="spellEnd"/>
-      <w:r>
-        <w:rPr>
-          <w:lang w:val="es-419"/>
-        </w:rPr>
-        <w:t>? ¿Cuál es más eficiente en cada operación? ¿Por qué una implementación es más rápida en ciertos casos?</w:t>
+        <w:t>¿Se observan diferencias significativas entre las implementaciones con ArrayList y LinkedList para las funciones de Queue y Stack? ¿Cuál es más eficiente en cada operación? ¿Por qué una implementación es más rápida en ciertos casos?</w:t>
       </w:r>
     </w:p>
     <w:p>
@@ -11450,35 +10998,7 @@
         <w:rPr>
           <w:lang w:val="es-419"/>
         </w:rPr>
-        <w:t xml:space="preserve">¿Cuándo es preferible usar </w:t>
-      </w:r>
-      <w:proofErr w:type="spellStart"/>
-      <w:r>
-        <w:rPr>
-          <w:lang w:val="es-419"/>
-        </w:rPr>
-        <w:t>ArrayList</w:t>
-      </w:r>
-      <w:proofErr w:type="spellEnd"/>
-      <w:r>
-        <w:rPr>
-          <w:lang w:val="es-419"/>
-        </w:rPr>
-        <w:t xml:space="preserve"> o </w:t>
-      </w:r>
-      <w:proofErr w:type="spellStart"/>
-      <w:r>
-        <w:rPr>
-          <w:lang w:val="es-419"/>
-        </w:rPr>
-        <w:t>LinkedList</w:t>
-      </w:r>
-      <w:proofErr w:type="spellEnd"/>
-      <w:r>
-        <w:rPr>
-          <w:lang w:val="es-419"/>
-        </w:rPr>
-        <w:t>? Si insertamos y eliminamos con frecuencia, ¿qué estructura conviene más? Si accedemos aleatoriamente a elementos, ¿cuál es más eficiente?</w:t>
+        <w:t>¿Cuándo es preferible usar ArrayList o LinkedList? Si insertamos y eliminamos con frecuencia, ¿qué estructura conviene más? Si accedemos aleatoriamente a elementos, ¿cuál es más eficiente?</w:t>
       </w:r>
     </w:p>
     <w:p>
@@ -11620,62 +11140,32 @@
                 <w:bCs w:val="0"/>
                 <w:lang w:val="es-CO"/>
               </w:rPr>
-              <w:t xml:space="preserve">Array </w:t>
-            </w:r>
-            <w:proofErr w:type="spellStart"/>
-            <w:r>
+              <w:t>Array List</w:t>
+            </w:r>
+          </w:p>
+        </w:tc>
+        <w:tc>
+          <w:tcPr>
+            <w:tcW w:w="1251" w:type="dxa"/>
+          </w:tcPr>
+          <w:p>
+            <w:pPr>
+              <w:jc w:val="center"/>
+              <w:cnfStyle w:val="100000000000" w:firstRow="1" w:lastRow="0" w:firstColumn="0" w:lastColumn="0" w:oddVBand="0" w:evenVBand="0" w:oddHBand="0" w:evenHBand="0" w:firstRowFirstColumn="0" w:firstRowLastColumn="0" w:lastRowFirstColumn="0" w:lastRowLastColumn="0"/>
               <w:rPr>
                 <w:b w:val="0"/>
                 <w:bCs w:val="0"/>
                 <w:lang w:val="es-CO"/>
               </w:rPr>
-              <w:t>List</w:t>
-            </w:r>
-            <w:proofErr w:type="spellEnd"/>
-          </w:p>
-        </w:tc>
-        <w:tc>
-          <w:tcPr>
-            <w:tcW w:w="1251" w:type="dxa"/>
-          </w:tcPr>
-          <w:p>
-            <w:pPr>
-              <w:jc w:val="center"/>
-              <w:cnfStyle w:val="100000000000" w:firstRow="1" w:lastRow="0" w:firstColumn="0" w:lastColumn="0" w:oddVBand="0" w:evenVBand="0" w:oddHBand="0" w:evenHBand="0" w:firstRowFirstColumn="0" w:firstRowLastColumn="0" w:lastRowFirstColumn="0" w:lastRowLastColumn="0"/>
+            </w:pPr>
+            <w:r>
               <w:rPr>
                 <w:b w:val="0"/>
                 <w:bCs w:val="0"/>
                 <w:lang w:val="es-CO"/>
               </w:rPr>
-            </w:pPr>
-            <w:proofErr w:type="spellStart"/>
-            <w:r>
-              <w:rPr>
-                <w:b w:val="0"/>
-                <w:bCs w:val="0"/>
-                <w:lang w:val="es-CO"/>
-              </w:rPr>
-              <w:t>Linked</w:t>
-            </w:r>
-            <w:proofErr w:type="spellEnd"/>
-            <w:r>
-              <w:rPr>
-                <w:b w:val="0"/>
-                <w:bCs w:val="0"/>
-                <w:lang w:val="es-CO"/>
-              </w:rPr>
-              <w:t xml:space="preserve"> </w:t>
-            </w:r>
-            <w:proofErr w:type="spellStart"/>
-            <w:r>
-              <w:rPr>
-                <w:b w:val="0"/>
-                <w:bCs w:val="0"/>
-                <w:lang w:val="es-CO"/>
-              </w:rPr>
-              <w:t>List</w:t>
-            </w:r>
-            <w:proofErr w:type="spellEnd"/>
+              <w:t>Linked List</w:t>
+            </w:r>
           </w:p>
         </w:tc>
         <w:tc>
@@ -11745,33 +11235,13 @@
                 <w:lang w:val="es-CO"/>
               </w:rPr>
             </w:pPr>
-            <w:proofErr w:type="spellStart"/>
-            <w:proofErr w:type="gramStart"/>
             <w:r>
               <w:rPr>
                 <w:b/>
                 <w:bCs/>
                 <w:lang w:val="es-CO"/>
               </w:rPr>
-              <w:t>Enqueue</w:t>
-            </w:r>
-            <w:proofErr w:type="spellEnd"/>
-            <w:r>
-              <w:rPr>
-                <w:b/>
-                <w:bCs/>
-                <w:lang w:val="es-CO"/>
-              </w:rPr>
-              <w:t>(</w:t>
-            </w:r>
-            <w:proofErr w:type="gramEnd"/>
-            <w:r>
-              <w:rPr>
-                <w:b/>
-                <w:bCs/>
-                <w:lang w:val="es-CO"/>
-              </w:rPr>
-              <w:t>)</w:t>
+              <w:t>Enqueue()</w:t>
             </w:r>
           </w:p>
         </w:tc>
@@ -11846,33 +11316,13 @@
                 <w:lang w:val="es-CO"/>
               </w:rPr>
             </w:pPr>
-            <w:proofErr w:type="spellStart"/>
-            <w:proofErr w:type="gramStart"/>
             <w:r>
               <w:rPr>
                 <w:b/>
                 <w:bCs/>
                 <w:lang w:val="es-CO"/>
               </w:rPr>
-              <w:t>Dequeue</w:t>
-            </w:r>
-            <w:proofErr w:type="spellEnd"/>
-            <w:r>
-              <w:rPr>
-                <w:b/>
-                <w:bCs/>
-                <w:lang w:val="es-CO"/>
-              </w:rPr>
-              <w:t>(</w:t>
-            </w:r>
-            <w:proofErr w:type="gramEnd"/>
-            <w:r>
-              <w:rPr>
-                <w:b/>
-                <w:bCs/>
-                <w:lang w:val="es-CO"/>
-              </w:rPr>
-              <w:t>)</w:t>
+              <w:t>Dequeue()</w:t>
             </w:r>
           </w:p>
         </w:tc>
@@ -11950,33 +11400,13 @@
                 <w:lang w:val="es-CO"/>
               </w:rPr>
             </w:pPr>
-            <w:proofErr w:type="spellStart"/>
-            <w:proofErr w:type="gramStart"/>
             <w:r>
               <w:rPr>
                 <w:b/>
                 <w:bCs/>
                 <w:lang w:val="es-CO"/>
               </w:rPr>
-              <w:t>Peek</w:t>
-            </w:r>
-            <w:proofErr w:type="spellEnd"/>
-            <w:r>
-              <w:rPr>
-                <w:b/>
-                <w:bCs/>
-                <w:lang w:val="es-CO"/>
-              </w:rPr>
-              <w:t>(</w:t>
-            </w:r>
-            <w:proofErr w:type="gramEnd"/>
-            <w:r>
-              <w:rPr>
-                <w:b/>
-                <w:bCs/>
-                <w:lang w:val="es-CO"/>
-              </w:rPr>
-              <w:t>)</w:t>
+              <w:t>Peek()</w:t>
             </w:r>
           </w:p>
         </w:tc>
@@ -12059,33 +11489,13 @@
                 <w:lang w:val="es-CO"/>
               </w:rPr>
             </w:pPr>
-            <w:proofErr w:type="spellStart"/>
-            <w:proofErr w:type="gramStart"/>
             <w:r>
               <w:rPr>
                 <w:b/>
                 <w:bCs/>
                 <w:lang w:val="es-CO"/>
               </w:rPr>
-              <w:t>Push</w:t>
-            </w:r>
-            <w:proofErr w:type="spellEnd"/>
-            <w:r>
-              <w:rPr>
-                <w:b/>
-                <w:bCs/>
-                <w:lang w:val="es-CO"/>
-              </w:rPr>
-              <w:t>(</w:t>
-            </w:r>
-            <w:proofErr w:type="gramEnd"/>
-            <w:r>
-              <w:rPr>
-                <w:b/>
-                <w:bCs/>
-                <w:lang w:val="es-CO"/>
-              </w:rPr>
-              <w:t>)</w:t>
+              <w:t>Push()</w:t>
             </w:r>
           </w:p>
         </w:tc>
@@ -12160,111 +11570,91 @@
                 <w:lang w:val="es-CO"/>
               </w:rPr>
             </w:pPr>
-            <w:proofErr w:type="gramStart"/>
             <w:r>
               <w:rPr>
                 <w:b/>
                 <w:bCs/>
                 <w:lang w:val="es-CO"/>
               </w:rPr>
-              <w:t>Pop(</w:t>
-            </w:r>
-            <w:proofErr w:type="gramEnd"/>
-            <w:r>
+              <w:t>Pop()</w:t>
+            </w:r>
+          </w:p>
+        </w:tc>
+        <w:tc>
+          <w:tcPr>
+            <w:tcW w:w="1245" w:type="dxa"/>
+          </w:tcPr>
+          <w:p>
+            <w:pPr>
+              <w:cnfStyle w:val="000000100000" w:firstRow="0" w:lastRow="0" w:firstColumn="0" w:lastColumn="0" w:oddVBand="0" w:evenVBand="0" w:oddHBand="1" w:evenHBand="0" w:firstRowFirstColumn="0" w:firstRowLastColumn="0" w:lastRowFirstColumn="0" w:lastRowLastColumn="0"/>
+              <w:rPr>
+                <w:lang w:val="es-CO"/>
+              </w:rPr>
+            </w:pPr>
+          </w:p>
+        </w:tc>
+        <w:tc>
+          <w:tcPr>
+            <w:tcW w:w="1251" w:type="dxa"/>
+          </w:tcPr>
+          <w:p>
+            <w:pPr>
+              <w:cnfStyle w:val="000000100000" w:firstRow="0" w:lastRow="0" w:firstColumn="0" w:lastColumn="0" w:oddVBand="0" w:evenVBand="0" w:oddHBand="1" w:evenHBand="0" w:firstRowFirstColumn="0" w:firstRowLastColumn="0" w:lastRowFirstColumn="0" w:lastRowLastColumn="0"/>
+              <w:rPr>
+                <w:lang w:val="es-CO"/>
+              </w:rPr>
+            </w:pPr>
+          </w:p>
+        </w:tc>
+        <w:tc>
+          <w:tcPr>
+            <w:tcW w:w="4765" w:type="dxa"/>
+          </w:tcPr>
+          <w:p>
+            <w:pPr>
+              <w:cnfStyle w:val="000000100000" w:firstRow="0" w:lastRow="0" w:firstColumn="0" w:lastColumn="0" w:oddVBand="0" w:evenVBand="0" w:oddHBand="1" w:evenHBand="0" w:firstRowFirstColumn="0" w:firstRowLastColumn="0" w:lastRowFirstColumn="0" w:lastRowLastColumn="0"/>
+              <w:rPr>
+                <w:lang w:val="es-CO"/>
+              </w:rPr>
+            </w:pPr>
+          </w:p>
+        </w:tc>
+      </w:tr>
+      <w:tr>
+        <w:tc>
+          <w:tcPr>
+            <w:cnfStyle w:val="001000000000" w:firstRow="0" w:lastRow="0" w:firstColumn="1" w:lastColumn="0" w:oddVBand="0" w:evenVBand="0" w:oddHBand="0" w:evenHBand="0" w:firstRowFirstColumn="0" w:firstRowLastColumn="0" w:lastRowFirstColumn="0" w:lastRowLastColumn="0"/>
+            <w:tcW w:w="499" w:type="dxa"/>
+            <w:vMerge/>
+          </w:tcPr>
+          <w:p>
+            <w:pPr>
+              <w:rPr>
+                <w:lang w:val="es-CO"/>
+              </w:rPr>
+            </w:pPr>
+          </w:p>
+        </w:tc>
+        <w:tc>
+          <w:tcPr>
+            <w:tcW w:w="1332" w:type="dxa"/>
+          </w:tcPr>
+          <w:p>
+            <w:pPr>
+              <w:cnfStyle w:val="000000000000" w:firstRow="0" w:lastRow="0" w:firstColumn="0" w:lastColumn="0" w:oddVBand="0" w:evenVBand="0" w:oddHBand="0" w:evenHBand="0" w:firstRowFirstColumn="0" w:firstRowLastColumn="0" w:lastRowFirstColumn="0" w:lastRowLastColumn="0"/>
               <w:rPr>
                 <w:b/>
                 <w:bCs/>
                 <w:lang w:val="es-CO"/>
               </w:rPr>
-              <w:t>)</w:t>
-            </w:r>
-          </w:p>
-        </w:tc>
-        <w:tc>
-          <w:tcPr>
-            <w:tcW w:w="1245" w:type="dxa"/>
-          </w:tcPr>
-          <w:p>
-            <w:pPr>
-              <w:cnfStyle w:val="000000100000" w:firstRow="0" w:lastRow="0" w:firstColumn="0" w:lastColumn="0" w:oddVBand="0" w:evenVBand="0" w:oddHBand="1" w:evenHBand="0" w:firstRowFirstColumn="0" w:firstRowLastColumn="0" w:lastRowFirstColumn="0" w:lastRowLastColumn="0"/>
-              <w:rPr>
-                <w:lang w:val="es-CO"/>
-              </w:rPr>
-            </w:pPr>
-          </w:p>
-        </w:tc>
-        <w:tc>
-          <w:tcPr>
-            <w:tcW w:w="1251" w:type="dxa"/>
-          </w:tcPr>
-          <w:p>
-            <w:pPr>
-              <w:cnfStyle w:val="000000100000" w:firstRow="0" w:lastRow="0" w:firstColumn="0" w:lastColumn="0" w:oddVBand="0" w:evenVBand="0" w:oddHBand="1" w:evenHBand="0" w:firstRowFirstColumn="0" w:firstRowLastColumn="0" w:lastRowFirstColumn="0" w:lastRowLastColumn="0"/>
-              <w:rPr>
-                <w:lang w:val="es-CO"/>
-              </w:rPr>
-            </w:pPr>
-          </w:p>
-        </w:tc>
-        <w:tc>
-          <w:tcPr>
-            <w:tcW w:w="4765" w:type="dxa"/>
-          </w:tcPr>
-          <w:p>
-            <w:pPr>
-              <w:cnfStyle w:val="000000100000" w:firstRow="0" w:lastRow="0" w:firstColumn="0" w:lastColumn="0" w:oddVBand="0" w:evenVBand="0" w:oddHBand="1" w:evenHBand="0" w:firstRowFirstColumn="0" w:firstRowLastColumn="0" w:lastRowFirstColumn="0" w:lastRowLastColumn="0"/>
-              <w:rPr>
-                <w:lang w:val="es-CO"/>
-              </w:rPr>
-            </w:pPr>
-          </w:p>
-        </w:tc>
-      </w:tr>
-      <w:tr>
-        <w:tc>
-          <w:tcPr>
-            <w:cnfStyle w:val="001000000000" w:firstRow="0" w:lastRow="0" w:firstColumn="1" w:lastColumn="0" w:oddVBand="0" w:evenVBand="0" w:oddHBand="0" w:evenHBand="0" w:firstRowFirstColumn="0" w:firstRowLastColumn="0" w:lastRowFirstColumn="0" w:lastRowLastColumn="0"/>
-            <w:tcW w:w="499" w:type="dxa"/>
-            <w:vMerge/>
-          </w:tcPr>
-          <w:p>
-            <w:pPr>
-              <w:rPr>
-                <w:lang w:val="es-CO"/>
-              </w:rPr>
-            </w:pPr>
-          </w:p>
-        </w:tc>
-        <w:tc>
-          <w:tcPr>
-            <w:tcW w:w="1332" w:type="dxa"/>
-          </w:tcPr>
-          <w:p>
-            <w:pPr>
-              <w:cnfStyle w:val="000000000000" w:firstRow="0" w:lastRow="0" w:firstColumn="0" w:lastColumn="0" w:oddVBand="0" w:evenVBand="0" w:oddHBand="0" w:evenHBand="0" w:firstRowFirstColumn="0" w:firstRowLastColumn="0" w:lastRowFirstColumn="0" w:lastRowLastColumn="0"/>
+            </w:pPr>
+            <w:r>
               <w:rPr>
                 <w:b/>
                 <w:bCs/>
                 <w:lang w:val="es-CO"/>
               </w:rPr>
-            </w:pPr>
-            <w:proofErr w:type="gramStart"/>
-            <w:r>
-              <w:rPr>
-                <w:b/>
-                <w:bCs/>
-                <w:lang w:val="es-CO"/>
-              </w:rPr>
-              <w:t>Top(</w:t>
-            </w:r>
-            <w:proofErr w:type="gramEnd"/>
-            <w:r>
-              <w:rPr>
-                <w:b/>
-                <w:bCs/>
-                <w:lang w:val="es-CO"/>
-              </w:rPr>
-              <w:t>)</w:t>
+              <w:t>Top()</w:t>
             </w:r>
           </w:p>
         </w:tc>
@@ -14650,7 +14040,6 @@
   <w:style w:type="character" w:default="1" w:styleId="Fuentedeprrafopredeter">
     <w:name w:val="Default Paragraph Font"/>
     <w:uiPriority w:val="1"/>
-    <w:semiHidden/>
     <w:unhideWhenUsed/>
   </w:style>
   <w:style w:type="table" w:default="1" w:styleId="Tablanormal">
@@ -15497,116 +14886,12 @@
 </file>
 
 <file path=customXml/item1.xml><?xml version="1.0" encoding="utf-8"?>
-<p:properties xmlns:p="http://schemas.microsoft.com/office/2006/metadata/properties" xmlns:xsi="http://www.w3.org/2001/XMLSchema-instance" xmlns:pc="http://schemas.microsoft.com/office/infopath/2007/PartnerControls">
-  <documentManagement>
-    <SharedWithUsers xmlns="85e30bcc-d76c-4413-8e4d-2dce22fb0743">
-      <UserInfo>
-        <DisplayName>Carlos Andres Lozano Garzon</DisplayName>
-        <AccountId>13</AccountId>
-        <AccountType/>
-      </UserInfo>
-      <UserInfo>
-        <DisplayName>Dario Ernesto Correal Torres</DisplayName>
-        <AccountId>15</AccountId>
-        <AccountType/>
-      </UserInfo>
-      <UserInfo>
-        <DisplayName>Mario  Fernando De la rosa Rosero</DisplayName>
-        <AccountId>16</AccountId>
-        <AccountType/>
-      </UserInfo>
-      <UserInfo>
-        <DisplayName>Christian Camilo Aparicio Baquen</DisplayName>
-        <AccountId>50</AccountId>
-        <AccountType/>
-      </UserInfo>
-      <UserInfo>
-        <DisplayName>Arturo Henao Chaparro</DisplayName>
-        <AccountId>48</AccountId>
-        <AccountType/>
-      </UserInfo>
-      <UserInfo>
-        <DisplayName>Luis Esteban Florez Salamanca</DisplayName>
-        <AccountId>33</AccountId>
-        <AccountType/>
-      </UserInfo>
-      <UserInfo>
-        <DisplayName>Ivan David Salazar Cardenas</DisplayName>
-        <AccountId>52</AccountId>
-        <AccountType/>
-      </UserInfo>
-      <UserInfo>
-        <DisplayName>Juan Carlos Marin Morales</DisplayName>
-        <AccountId>53</AccountId>
-        <AccountType/>
-      </UserInfo>
-      <UserInfo>
-        <DisplayName>Sofia Duque Gomez</DisplayName>
-        <AccountId>60</AccountId>
-        <AccountType/>
-      </UserInfo>
-      <UserInfo>
-        <DisplayName>Andres Felipe Romero Brand</DisplayName>
-        <AccountId>91</AccountId>
-        <AccountType/>
-      </UserInfo>
-      <UserInfo>
-        <DisplayName>Lindsay Vanessa Pinto Morato</DisplayName>
-        <AccountId>92</AccountId>
-        <AccountType/>
-      </UserInfo>
-      <UserInfo>
-        <DisplayName>Miguel Angel Acosta Walteros</DisplayName>
-        <AccountId>94</AccountId>
-        <AccountType/>
-      </UserInfo>
-      <UserInfo>
-        <DisplayName>Juan David Diaz Ipuz</DisplayName>
-        <AccountId>90</AccountId>
-        <AccountType/>
-      </UserInfo>
-      <UserInfo>
-        <DisplayName>Lily Aitana valentina Duque Chavez</DisplayName>
-        <AccountId>17</AccountId>
-        <AccountType/>
-      </UserInfo>
-      <UserInfo>
-        <DisplayName>Isaac David Bermudez Lara</DisplayName>
-        <AccountId>95</AccountId>
-        <AccountType/>
-      </UserInfo>
-      <UserInfo>
-        <DisplayName>Daniel Alejandro Angel Fuertes</DisplayName>
-        <AccountId>55</AccountId>
-        <AccountType/>
-      </UserInfo>
-      <UserInfo>
-        <DisplayName>Jeniffer Liliam Mendoza Espinosa</DisplayName>
-        <AccountId>97</AccountId>
-        <AccountType/>
-      </UserInfo>
-      <UserInfo>
-        <DisplayName>Kevin Cohen Solano</DisplayName>
-        <AccountId>93</AccountId>
-        <AccountType/>
-      </UserInfo>
-      <UserInfo>
-        <DisplayName>Cesar Luis Moreno Gonzalez</DisplayName>
-        <AccountId>96</AccountId>
-        <AccountType/>
-      </UserInfo>
-      <UserInfo>
-        <DisplayName>Jose Cristobal Arroyo Castellanos</DisplayName>
-        <AccountId>54</AccountId>
-        <AccountType/>
-      </UserInfo>
-    </SharedWithUsers>
-    <TaxCatchAll xmlns="85e30bcc-d76c-4413-8e4d-2dce22fb0743" xsi:nil="true"/>
-    <lcf76f155ced4ddcb4097134ff3c332f xmlns="164883f8-7691-4ecf-b54a-664c0d0edefe">
-      <Terms xmlns="http://schemas.microsoft.com/office/infopath/2007/PartnerControls"/>
-    </lcf76f155ced4ddcb4097134ff3c332f>
-  </documentManagement>
-</p:properties>
+<?mso-contentType ?>
+<FormTemplates xmlns="http://schemas.microsoft.com/sharepoint/v3/contenttype/forms">
+  <Display>DocumentLibraryForm</Display>
+  <Edit>DocumentLibraryForm</Edit>
+  <New>DocumentLibraryForm</New>
+</FormTemplates>
 </file>
 
 <file path=customXml/item2.xml><?xml version="1.0" encoding="utf-8"?>
@@ -15859,21 +15144,122 @@
 </file>
 
 <file path=customXml/item3.xml><?xml version="1.0" encoding="utf-8"?>
-<?mso-contentType ?>
-<FormTemplates xmlns="http://schemas.microsoft.com/sharepoint/v3/contenttype/forms">
-  <Display>DocumentLibraryForm</Display>
-  <Edit>DocumentLibraryForm</Edit>
-  <New>DocumentLibraryForm</New>
-</FormTemplates>
+<p:properties xmlns:p="http://schemas.microsoft.com/office/2006/metadata/properties" xmlns:xsi="http://www.w3.org/2001/XMLSchema-instance" xmlns:pc="http://schemas.microsoft.com/office/infopath/2007/PartnerControls">
+  <documentManagement>
+    <SharedWithUsers xmlns="85e30bcc-d76c-4413-8e4d-2dce22fb0743">
+      <UserInfo>
+        <DisplayName>Carlos Andres Lozano Garzon</DisplayName>
+        <AccountId>13</AccountId>
+        <AccountType/>
+      </UserInfo>
+      <UserInfo>
+        <DisplayName>Dario Ernesto Correal Torres</DisplayName>
+        <AccountId>15</AccountId>
+        <AccountType/>
+      </UserInfo>
+      <UserInfo>
+        <DisplayName>Mario  Fernando De la rosa Rosero</DisplayName>
+        <AccountId>16</AccountId>
+        <AccountType/>
+      </UserInfo>
+      <UserInfo>
+        <DisplayName>Christian Camilo Aparicio Baquen</DisplayName>
+        <AccountId>50</AccountId>
+        <AccountType/>
+      </UserInfo>
+      <UserInfo>
+        <DisplayName>Arturo Henao Chaparro</DisplayName>
+        <AccountId>48</AccountId>
+        <AccountType/>
+      </UserInfo>
+      <UserInfo>
+        <DisplayName>Luis Esteban Florez Salamanca</DisplayName>
+        <AccountId>33</AccountId>
+        <AccountType/>
+      </UserInfo>
+      <UserInfo>
+        <DisplayName>Ivan David Salazar Cardenas</DisplayName>
+        <AccountId>52</AccountId>
+        <AccountType/>
+      </UserInfo>
+      <UserInfo>
+        <DisplayName>Juan Carlos Marin Morales</DisplayName>
+        <AccountId>53</AccountId>
+        <AccountType/>
+      </UserInfo>
+      <UserInfo>
+        <DisplayName>Sofia Duque Gomez</DisplayName>
+        <AccountId>60</AccountId>
+        <AccountType/>
+      </UserInfo>
+      <UserInfo>
+        <DisplayName>Andres Felipe Romero Brand</DisplayName>
+        <AccountId>91</AccountId>
+        <AccountType/>
+      </UserInfo>
+      <UserInfo>
+        <DisplayName>Lindsay Vanessa Pinto Morato</DisplayName>
+        <AccountId>92</AccountId>
+        <AccountType/>
+      </UserInfo>
+      <UserInfo>
+        <DisplayName>Miguel Angel Acosta Walteros</DisplayName>
+        <AccountId>94</AccountId>
+        <AccountType/>
+      </UserInfo>
+      <UserInfo>
+        <DisplayName>Juan David Diaz Ipuz</DisplayName>
+        <AccountId>90</AccountId>
+        <AccountType/>
+      </UserInfo>
+      <UserInfo>
+        <DisplayName>Lily Aitana valentina Duque Chavez</DisplayName>
+        <AccountId>17</AccountId>
+        <AccountType/>
+      </UserInfo>
+      <UserInfo>
+        <DisplayName>Isaac David Bermudez Lara</DisplayName>
+        <AccountId>95</AccountId>
+        <AccountType/>
+      </UserInfo>
+      <UserInfo>
+        <DisplayName>Daniel Alejandro Angel Fuertes</DisplayName>
+        <AccountId>55</AccountId>
+        <AccountType/>
+      </UserInfo>
+      <UserInfo>
+        <DisplayName>Jeniffer Liliam Mendoza Espinosa</DisplayName>
+        <AccountId>97</AccountId>
+        <AccountType/>
+      </UserInfo>
+      <UserInfo>
+        <DisplayName>Kevin Cohen Solano</DisplayName>
+        <AccountId>93</AccountId>
+        <AccountType/>
+      </UserInfo>
+      <UserInfo>
+        <DisplayName>Cesar Luis Moreno Gonzalez</DisplayName>
+        <AccountId>96</AccountId>
+        <AccountType/>
+      </UserInfo>
+      <UserInfo>
+        <DisplayName>Jose Cristobal Arroyo Castellanos</DisplayName>
+        <AccountId>54</AccountId>
+        <AccountType/>
+      </UserInfo>
+    </SharedWithUsers>
+    <TaxCatchAll xmlns="85e30bcc-d76c-4413-8e4d-2dce22fb0743" xsi:nil="true"/>
+    <lcf76f155ced4ddcb4097134ff3c332f xmlns="164883f8-7691-4ecf-b54a-664c0d0edefe">
+      <Terms xmlns="http://schemas.microsoft.com/office/infopath/2007/PartnerControls"/>
+    </lcf76f155ced4ddcb4097134ff3c332f>
+  </documentManagement>
+</p:properties>
 </file>
 
 <file path=customXml/itemProps1.xml><?xml version="1.0" encoding="utf-8"?>
-<ds:datastoreItem xmlns:ds="http://schemas.openxmlformats.org/officeDocument/2006/customXml" ds:itemID="{D8D55360-DA4E-4EE6-A532-0D8BE99E30A4}">
+<ds:datastoreItem xmlns:ds="http://schemas.openxmlformats.org/officeDocument/2006/customXml" ds:itemID="{7DBE8262-9C92-4A1B-85FF-A533173B85D6}">
   <ds:schemaRefs>
-    <ds:schemaRef ds:uri="http://schemas.microsoft.com/office/2006/metadata/properties"/>
-    <ds:schemaRef ds:uri="http://schemas.microsoft.com/office/infopath/2007/PartnerControls"/>
-    <ds:schemaRef ds:uri="85e30bcc-d76c-4413-8e4d-2dce22fb0743"/>
-    <ds:schemaRef ds:uri="164883f8-7691-4ecf-b54a-664c0d0edefe"/>
+    <ds:schemaRef ds:uri="http://schemas.microsoft.com/sharepoint/v3/contenttype/forms"/>
   </ds:schemaRefs>
 </ds:datastoreItem>
 </file>
@@ -15898,9 +15284,12 @@
 </file>
 
 <file path=customXml/itemProps3.xml><?xml version="1.0" encoding="utf-8"?>
-<ds:datastoreItem xmlns:ds="http://schemas.openxmlformats.org/officeDocument/2006/customXml" ds:itemID="{7DBE8262-9C92-4A1B-85FF-A533173B85D6}">
+<ds:datastoreItem xmlns:ds="http://schemas.openxmlformats.org/officeDocument/2006/customXml" ds:itemID="{D8D55360-DA4E-4EE6-A532-0D8BE99E30A4}">
   <ds:schemaRefs>
-    <ds:schemaRef ds:uri="http://schemas.microsoft.com/sharepoint/v3/contenttype/forms"/>
+    <ds:schemaRef ds:uri="http://schemas.microsoft.com/office/2006/metadata/properties"/>
+    <ds:schemaRef ds:uri="http://schemas.microsoft.com/office/infopath/2007/PartnerControls"/>
+    <ds:schemaRef ds:uri="85e30bcc-d76c-4413-8e4d-2dce22fb0743"/>
+    <ds:schemaRef ds:uri="164883f8-7691-4ecf-b54a-664c0d0edefe"/>
   </ds:schemaRefs>
 </ds:datastoreItem>
 </file>
</xml_diff>